<commit_message>
12.26 modify charter 1
</commit_message>
<xml_diff>
--- a/satlite network summary.docx
+++ b/satlite network summary.docx
@@ -6,9 +6,6 @@
       <w:pPr>
         <w:pStyle w:val="1"/>
         <w:ind w:left="1080" w:right="480" w:firstLineChars="0" w:hanging="1080"/>
-        <w:rPr>
-          <w:rFonts w:hint="eastAsia"/>
-        </w:rPr>
       </w:pPr>
       <w:r>
         <w:t>第一章</w:t>
@@ -79,86 +76,131 @@
         <w:spacing w:line="288" w:lineRule="auto"/>
         <w:ind w:firstLineChars="200" w:firstLine="480"/>
         <w:rPr>
+          <w:rFonts w:ascii="Times New Roman" w:eastAsia="宋体" w:hAnsi="Times New Roman" w:cs="Times New Roman" w:hint="eastAsia"/>
+          <w:sz w:val="24"/>
+        </w:rPr>
+      </w:pPr>
+      <w:r>
+        <w:rPr>
+          <w:rFonts w:ascii="Times New Roman" w:eastAsia="宋体" w:hAnsi="Times New Roman" w:cs="Times New Roman" w:hint="eastAsia"/>
+          <w:sz w:val="24"/>
+        </w:rPr>
+        <w:t>随着互联网技术的进步</w:t>
+      </w:r>
+      <w:r>
+        <w:rPr>
+          <w:rFonts w:ascii="Times New Roman" w:eastAsia="宋体" w:hAnsi="Times New Roman" w:cs="Times New Roman" w:hint="eastAsia"/>
+          <w:sz w:val="24"/>
+        </w:rPr>
+        <w:t xml:space="preserve"> </w:t>
+      </w:r>
+      <w:r>
+        <w:rPr>
+          <w:rFonts w:ascii="Times New Roman" w:eastAsia="宋体" w:hAnsi="Times New Roman" w:cs="Times New Roman" w:hint="eastAsia"/>
+          <w:sz w:val="24"/>
+        </w:rPr>
+        <w:t>，各种互联网应用日新月异，极大地促进了互联网及其相关产业的发展，使人们的日常生活日益便利。不可否认的是，这一切都基于地面网络的发展，</w:t>
+      </w:r>
+      <w:r>
+        <w:rPr>
+          <w:rFonts w:ascii="Times New Roman" w:eastAsia="宋体" w:hAnsi="Times New Roman" w:cs="Times New Roman" w:hint="eastAsia"/>
+          <w:sz w:val="24"/>
+        </w:rPr>
+        <w:t>尤其</w:t>
+      </w:r>
+      <w:r>
+        <w:rPr>
+          <w:rFonts w:ascii="Times New Roman" w:eastAsia="宋体" w:hAnsi="Times New Roman" w:cs="Times New Roman" w:hint="eastAsia"/>
+          <w:sz w:val="24"/>
+        </w:rPr>
+        <w:t>自</w:t>
+      </w:r>
+      <w:r>
+        <w:rPr>
+          <w:rFonts w:ascii="Times New Roman" w:eastAsia="宋体" w:hAnsi="Times New Roman" w:cs="Times New Roman" w:hint="eastAsia"/>
+          <w:sz w:val="24"/>
+        </w:rPr>
+        <w:t>3G</w:t>
+      </w:r>
+      <w:r>
+        <w:rPr>
+          <w:rFonts w:ascii="Times New Roman" w:eastAsia="宋体" w:hAnsi="Times New Roman" w:cs="Times New Roman" w:hint="eastAsia"/>
+          <w:sz w:val="24"/>
+        </w:rPr>
+        <w:t>通信技术以来，</w:t>
+      </w:r>
+      <w:commentRangeStart w:id="0"/>
+      <w:r>
+        <w:rPr>
+          <w:rFonts w:ascii="Times New Roman" w:eastAsia="宋体" w:hAnsi="Times New Roman" w:cs="Times New Roman" w:hint="eastAsia"/>
+          <w:sz w:val="24"/>
+        </w:rPr>
+        <w:t>人们日益地体验到数字生活的便利。</w:t>
+      </w:r>
+      <w:commentRangeEnd w:id="0"/>
+      <w:r>
+        <w:rPr>
+          <w:rStyle w:val="a5"/>
+        </w:rPr>
+        <w:commentReference w:id="0"/>
+      </w:r>
+      <w:r>
+        <w:rPr>
+          <w:rFonts w:ascii="Times New Roman" w:eastAsia="宋体" w:hAnsi="Times New Roman" w:cs="Times New Roman" w:hint="eastAsia"/>
+          <w:sz w:val="24"/>
+        </w:rPr>
+        <w:t>然而，在很多地方或者特殊场景下，受制于地面通信网基础设施，在那些光纤或者通信基站达不到的地方，人们无法接入互联网，无法体验到互联网带来的便利，成为信息孤岛。尤其，在偏远地区，地面设施的建设和维护成本过高，用户</w:t>
+      </w:r>
+      <w:r>
+        <w:rPr>
+          <w:rFonts w:ascii="Times New Roman" w:eastAsia="宋体" w:hAnsi="Times New Roman" w:cs="Times New Roman" w:hint="eastAsia"/>
+          <w:sz w:val="24"/>
+        </w:rPr>
+        <w:t>数量</w:t>
+      </w:r>
+      <w:r>
+        <w:rPr>
+          <w:rFonts w:ascii="Times New Roman" w:eastAsia="宋体" w:hAnsi="Times New Roman" w:cs="Times New Roman" w:hint="eastAsia"/>
+          <w:sz w:val="24"/>
+        </w:rPr>
+        <w:t>不足，致使互联网不能普及到千家万户，造成信息鸿沟。（宽带中国，一带一路）</w:t>
+      </w:r>
+      <w:r>
+        <w:rPr>
+          <w:rFonts w:ascii="Times New Roman" w:eastAsia="宋体" w:hAnsi="Times New Roman" w:cs="Times New Roman" w:hint="eastAsia"/>
+          <w:sz w:val="24"/>
+        </w:rPr>
+        <w:t>。</w:t>
+      </w:r>
+    </w:p>
+    <w:p>
+      <w:pPr>
+        <w:spacing w:line="288" w:lineRule="auto"/>
+        <w:ind w:firstLineChars="200" w:firstLine="480"/>
+        <w:rPr>
           <w:rFonts w:ascii="Times New Roman" w:eastAsia="宋体" w:hAnsi="Times New Roman" w:cs="Times New Roman"/>
           <w:sz w:val="24"/>
         </w:rPr>
       </w:pPr>
       <w:r>
         <w:rPr>
-          <w:rFonts w:ascii="Times New Roman" w:eastAsia="宋体" w:hAnsi="Times New Roman" w:cs="Times New Roman" w:hint="eastAsia"/>
-          <w:sz w:val="24"/>
-        </w:rPr>
-        <w:t>随着互联网技术的进步</w:t>
-      </w:r>
-      <w:r>
-        <w:rPr>
-          <w:rFonts w:ascii="Times New Roman" w:eastAsia="宋体" w:hAnsi="Times New Roman" w:cs="Times New Roman" w:hint="eastAsia"/>
-          <w:sz w:val="24"/>
-        </w:rPr>
-        <w:t xml:space="preserve"> </w:t>
-      </w:r>
-      <w:r>
-        <w:rPr>
-          <w:rFonts w:ascii="Times New Roman" w:eastAsia="宋体" w:hAnsi="Times New Roman" w:cs="Times New Roman" w:hint="eastAsia"/>
-          <w:sz w:val="24"/>
-        </w:rPr>
-        <w:t>，各种互联网应用日新月异，极大地促进了互联网及其相关产业的发展，使人们的日常生活日益便利。不可否认的是，这一切都基于地面网络的发展，</w:t>
-      </w:r>
-      <w:r>
-        <w:rPr>
-          <w:rFonts w:ascii="Times New Roman" w:eastAsia="宋体" w:hAnsi="Times New Roman" w:cs="Times New Roman" w:hint="eastAsia"/>
-          <w:sz w:val="24"/>
-        </w:rPr>
-        <w:t>尤其</w:t>
-      </w:r>
-      <w:r>
-        <w:rPr>
-          <w:rFonts w:ascii="Times New Roman" w:eastAsia="宋体" w:hAnsi="Times New Roman" w:cs="Times New Roman" w:hint="eastAsia"/>
-          <w:sz w:val="24"/>
-        </w:rPr>
-        <w:t>自</w:t>
-      </w:r>
-      <w:r>
-        <w:rPr>
-          <w:rFonts w:ascii="Times New Roman" w:eastAsia="宋体" w:hAnsi="Times New Roman" w:cs="Times New Roman" w:hint="eastAsia"/>
-          <w:sz w:val="24"/>
-        </w:rPr>
-        <w:t>3G</w:t>
-      </w:r>
-      <w:r>
-        <w:rPr>
-          <w:rFonts w:ascii="Times New Roman" w:eastAsia="宋体" w:hAnsi="Times New Roman" w:cs="Times New Roman" w:hint="eastAsia"/>
-          <w:sz w:val="24"/>
-        </w:rPr>
-        <w:t>通信技术以来，</w:t>
-      </w:r>
-      <w:commentRangeStart w:id="0"/>
-      <w:r>
-        <w:rPr>
-          <w:rFonts w:ascii="Times New Roman" w:eastAsia="宋体" w:hAnsi="Times New Roman" w:cs="Times New Roman" w:hint="eastAsia"/>
-          <w:sz w:val="24"/>
-        </w:rPr>
-        <w:t>人们日益地体验到数字生活的便利。</w:t>
-      </w:r>
-      <w:commentRangeEnd w:id="0"/>
-      <w:r>
-        <w:rPr>
-          <w:rStyle w:val="a5"/>
-        </w:rPr>
-        <w:commentReference w:id="0"/>
-      </w:r>
-      <w:r>
-        <w:rPr>
-          <w:rFonts w:ascii="Times New Roman" w:eastAsia="宋体" w:hAnsi="Times New Roman" w:cs="Times New Roman" w:hint="eastAsia"/>
-          <w:sz w:val="24"/>
-        </w:rPr>
-        <w:t>然而，在很多地方或者特殊场景下，受制于地面通信网基础设施的要求，在那些光纤或者通信基站达不到的地方，人们无法接入互联网，无法体验到互联网带来的便利，成为信息孤岛。尤其，在偏远地区，地面设施的建设和维护成本过高，用户体量不足，致使互联网不能普及到千家万户，造成信息鸿沟。（宽带中国，一带一路</w:t>
+          <w:rFonts w:ascii="Times New Roman" w:eastAsia="宋体" w:hAnsi="Times New Roman" w:cs="Times New Roman"/>
+          <w:sz w:val="24"/>
+        </w:rPr>
+        <w:t>国外通过卫星接入互联网的技术起步较早，并且早已进入商用阶段。</w:t>
+      </w:r>
+      <w:r>
+        <w:rPr>
+          <w:rFonts w:ascii="Times New Roman" w:eastAsia="宋体" w:hAnsi="Times New Roman" w:cs="Times New Roman"/>
+          <w:sz w:val="24"/>
+        </w:rPr>
+        <w:t>根据统计（卫星容量，用户数量，卫星资费</w:t>
       </w:r>
       <w:bookmarkStart w:id="1" w:name="_GoBack"/>
       <w:bookmarkEnd w:id="1"/>
       <w:r>
         <w:rPr>
-          <w:rFonts w:ascii="Times New Roman" w:eastAsia="宋体" w:hAnsi="Times New Roman" w:cs="Times New Roman" w:hint="eastAsia"/>
+          <w:rFonts w:ascii="Times New Roman" w:eastAsia="宋体" w:hAnsi="Times New Roman" w:cs="Times New Roman"/>
           <w:sz w:val="24"/>
         </w:rPr>
         <w:t>）</w:t>

</xml_diff>